<commit_message>
update 105 check table files
</commit_message>
<xml_diff>
--- a/download_files/105餐廳膳食檢查表.docx
+++ b/download_files/105餐廳膳食檢查表.docx
@@ -1,6 +1,6 @@
 
 <file path=word/document.xml><?xml version="1.0" encoding="utf-8"?>
-<w:document xmlns:wpc="http://schemas.microsoft.com/office/word/2010/wordprocessingCanvas" xmlns:mc="http://schemas.openxmlformats.org/markup-compatibility/2006" xmlns:o="urn:schemas-microsoft-com:office:office" xmlns:r="http://schemas.openxmlformats.org/officeDocument/2006/relationships" xmlns:m="http://schemas.openxmlformats.org/officeDocument/2006/math" xmlns:v="urn:schemas-microsoft-com:vml" xmlns:wp14="http://schemas.microsoft.com/office/word/2010/wordprocessingDrawing" xmlns:wp="http://schemas.openxmlformats.org/drawingml/2006/wordprocessingDrawing" xmlns:w10="urn:schemas-microsoft-com:office:word" xmlns:w="http://schemas.openxmlformats.org/wordprocessingml/2006/main" xmlns:w14="http://schemas.microsoft.com/office/word/2010/wordml" xmlns:wpg="http://schemas.microsoft.com/office/word/2010/wordprocessingGroup" xmlns:wpi="http://schemas.microsoft.com/office/word/2010/wordprocessingInk" xmlns:wne="http://schemas.microsoft.com/office/word/2006/wordml" xmlns:wps="http://schemas.microsoft.com/office/word/2010/wordprocessingShape" mc:Ignorable="w14 wp14">
+<w:document xmlns:ve="http://schemas.openxmlformats.org/markup-compatibility/2006" xmlns:o="urn:schemas-microsoft-com:office:office" xmlns:r="http://schemas.openxmlformats.org/officeDocument/2006/relationships" xmlns:m="http://schemas.openxmlformats.org/officeDocument/2006/math" xmlns:v="urn:schemas-microsoft-com:vml" xmlns:wp="http://schemas.openxmlformats.org/drawingml/2006/wordprocessingDrawing" xmlns:w10="urn:schemas-microsoft-com:office:word" xmlns:w="http://schemas.openxmlformats.org/wordprocessingml/2006/main" xmlns:wne="http://schemas.microsoft.com/office/word/2006/wordml">
   <w:body>
     <w:p>
       <w:pPr>
@@ -48,6 +48,7 @@
     <w:p>
       <w:pPr>
         <w:spacing w:line="0" w:lineRule="atLeast"/>
+        <w:ind w:right="400"/>
         <w:jc w:val="right"/>
         <w:rPr>
           <w:rFonts w:eastAsia="標楷體"/>
@@ -163,7 +164,7 @@
           <w:left w:w="28" w:type="dxa"/>
           <w:right w:w="28" w:type="dxa"/>
         </w:tblCellMar>
-        <w:tblLook w:val="0000" w:firstRow="0" w:lastRow="0" w:firstColumn="0" w:lastColumn="0" w:noHBand="0" w:noVBand="0"/>
+        <w:tblLook w:val="0000"/>
       </w:tblPr>
       <w:tblGrid>
         <w:gridCol w:w="388"/>
@@ -7091,6 +7092,7 @@
         </w:tblPrEx>
         <w:trPr>
           <w:cantSplit/>
+          <w:trHeight w:val="305"/>
         </w:trPr>
         <w:tc>
           <w:tcPr>
@@ -7232,6 +7234,7 @@
                 <w:rFonts w:eastAsia="標楷體"/>
                 <w:sz w:val="20"/>
               </w:rPr>
+              <w:lastRenderedPageBreak/>
               <w:t>生</w:t>
             </w:r>
           </w:p>
@@ -7283,6 +7286,198 @@
                 <w:sz w:val="20"/>
               </w:rPr>
               <w:t>食品在製造流程規劃應符合安全衛生原則，避免食品遭受污染。</w:t>
+            </w:r>
+          </w:p>
+        </w:tc>
+        <w:tc>
+          <w:tcPr>
+            <w:tcW w:w="354" w:type="dxa"/>
+          </w:tcPr>
+          <w:p>
+            <w:pPr>
+              <w:spacing w:line="260" w:lineRule="exact"/>
+              <w:rPr>
+                <w:rFonts w:eastAsia="標楷體"/>
+                <w:sz w:val="20"/>
+              </w:rPr>
+            </w:pPr>
+          </w:p>
+        </w:tc>
+        <w:tc>
+          <w:tcPr>
+            <w:tcW w:w="354" w:type="dxa"/>
+          </w:tcPr>
+          <w:p>
+            <w:pPr>
+              <w:spacing w:line="260" w:lineRule="exact"/>
+              <w:rPr>
+                <w:rFonts w:eastAsia="標楷體"/>
+                <w:sz w:val="20"/>
+              </w:rPr>
+            </w:pPr>
+          </w:p>
+        </w:tc>
+        <w:tc>
+          <w:tcPr>
+            <w:tcW w:w="354" w:type="dxa"/>
+          </w:tcPr>
+          <w:p>
+            <w:pPr>
+              <w:spacing w:line="260" w:lineRule="exact"/>
+              <w:rPr>
+                <w:rFonts w:eastAsia="標楷體"/>
+                <w:sz w:val="20"/>
+              </w:rPr>
+            </w:pPr>
+          </w:p>
+        </w:tc>
+        <w:tc>
+          <w:tcPr>
+            <w:tcW w:w="354" w:type="dxa"/>
+          </w:tcPr>
+          <w:p>
+            <w:pPr>
+              <w:spacing w:line="260" w:lineRule="exact"/>
+              <w:rPr>
+                <w:rFonts w:eastAsia="標楷體"/>
+                <w:sz w:val="20"/>
+              </w:rPr>
+            </w:pPr>
+          </w:p>
+        </w:tc>
+        <w:tc>
+          <w:tcPr>
+            <w:tcW w:w="354" w:type="dxa"/>
+          </w:tcPr>
+          <w:p>
+            <w:pPr>
+              <w:spacing w:line="260" w:lineRule="exact"/>
+              <w:rPr>
+                <w:rFonts w:eastAsia="標楷體"/>
+                <w:sz w:val="20"/>
+              </w:rPr>
+            </w:pPr>
+          </w:p>
+        </w:tc>
+        <w:tc>
+          <w:tcPr>
+            <w:tcW w:w="354" w:type="dxa"/>
+          </w:tcPr>
+          <w:p>
+            <w:pPr>
+              <w:spacing w:line="260" w:lineRule="exact"/>
+              <w:rPr>
+                <w:rFonts w:eastAsia="標楷體"/>
+                <w:sz w:val="20"/>
+              </w:rPr>
+            </w:pPr>
+          </w:p>
+        </w:tc>
+        <w:tc>
+          <w:tcPr>
+            <w:tcW w:w="355" w:type="dxa"/>
+          </w:tcPr>
+          <w:p>
+            <w:pPr>
+              <w:spacing w:line="260" w:lineRule="exact"/>
+              <w:rPr>
+                <w:rFonts w:eastAsia="標楷體"/>
+                <w:sz w:val="20"/>
+              </w:rPr>
+            </w:pPr>
+          </w:p>
+        </w:tc>
+      </w:tr>
+      <w:tr>
+        <w:tblPrEx>
+          <w:tblBorders>
+            <w:insideH w:val="single" w:sz="4" w:space="0" w:color="auto"/>
+            <w:insideV w:val="single" w:sz="4" w:space="0" w:color="auto"/>
+          </w:tblBorders>
+        </w:tblPrEx>
+        <w:trPr>
+          <w:cantSplit/>
+          <w:trHeight w:val="322"/>
+        </w:trPr>
+        <w:tc>
+          <w:tcPr>
+            <w:tcW w:w="508" w:type="dxa"/>
+            <w:gridSpan w:val="2"/>
+            <w:vMerge/>
+          </w:tcPr>
+          <w:p>
+            <w:pPr>
+              <w:spacing w:line="260" w:lineRule="exact"/>
+              <w:rPr>
+                <w:rFonts w:eastAsia="標楷體"/>
+                <w:sz w:val="20"/>
+              </w:rPr>
+            </w:pPr>
+          </w:p>
+        </w:tc>
+        <w:tc>
+          <w:tcPr>
+            <w:tcW w:w="360" w:type="dxa"/>
+            <w:tcBorders>
+              <w:right w:val="nil"/>
+            </w:tcBorders>
+          </w:tcPr>
+          <w:p>
+            <w:pPr>
+              <w:spacing w:line="260" w:lineRule="exact"/>
+              <w:rPr>
+                <w:rFonts w:eastAsia="標楷體"/>
+                <w:sz w:val="20"/>
+              </w:rPr>
+            </w:pPr>
+          </w:p>
+        </w:tc>
+        <w:tc>
+          <w:tcPr>
+            <w:tcW w:w="7482" w:type="dxa"/>
+            <w:gridSpan w:val="3"/>
+            <w:tcBorders>
+              <w:left w:val="nil"/>
+            </w:tcBorders>
+          </w:tcPr>
+          <w:p>
+            <w:pPr>
+              <w:numPr>
+                <w:ilvl w:val="0"/>
+                <w:numId w:val="17"/>
+              </w:numPr>
+              <w:tabs>
+                <w:tab w:val="clear" w:pos="360"/>
+                <w:tab w:val="num" w:pos="212"/>
+              </w:tabs>
+              <w:spacing w:line="260" w:lineRule="exact"/>
+              <w:rPr>
+                <w:rFonts w:eastAsia="標楷體"/>
+                <w:sz w:val="20"/>
+              </w:rPr>
+            </w:pPr>
+            <w:r>
+              <w:rPr>
+                <w:rFonts w:eastAsia="標楷體"/>
+                <w:sz w:val="20"/>
+              </w:rPr>
+              <w:t>食物調理檯面，應以不</w:t>
+            </w:r>
+            <w:proofErr w:type="gramStart"/>
+            <w:r>
+              <w:rPr>
+                <w:rFonts w:eastAsia="標楷體"/>
+                <w:sz w:val="20"/>
+              </w:rPr>
+              <w:t>銹</w:t>
+            </w:r>
+            <w:proofErr w:type="gramEnd"/>
+            <w:r>
+              <w:rPr>
+                <w:rFonts w:eastAsia="標楷體"/>
+                <w:sz w:val="20"/>
+              </w:rPr>
+              <w:t>鋼材質舖設。</w:t>
             </w:r>
           </w:p>
         </w:tc>
@@ -7426,6 +7621,13 @@
                 <w:sz w:val="20"/>
               </w:rPr>
             </w:pPr>
+            <w:r>
+              <w:rPr>
+                <w:rFonts w:eastAsia="標楷體"/>
+                <w:sz w:val="20"/>
+              </w:rPr>
+              <w:t>★</w:t>
+            </w:r>
           </w:p>
         </w:tc>
         <w:tc>
@@ -7438,26 +7640,443 @@
           </w:tcPr>
           <w:p>
             <w:pPr>
-              <w:numPr>
-                <w:ilvl w:val="0"/>
-                <w:numId w:val="17"/>
-              </w:numPr>
-              <w:tabs>
-                <w:tab w:val="clear" w:pos="360"/>
-                <w:tab w:val="num" w:pos="212"/>
-              </w:tabs>
-              <w:spacing w:line="260" w:lineRule="exact"/>
-              <w:rPr>
-                <w:rFonts w:eastAsia="標楷體"/>
-                <w:sz w:val="20"/>
-              </w:rPr>
-            </w:pPr>
-            <w:r>
-              <w:rPr>
-                <w:rFonts w:eastAsia="標楷體"/>
-                <w:sz w:val="20"/>
-              </w:rPr>
-              <w:t>食物調理檯面，應以不</w:t>
+              <w:adjustRightInd w:val="0"/>
+              <w:snapToGrid w:val="0"/>
+              <w:spacing w:line="260" w:lineRule="exact"/>
+              <w:ind w:left="200" w:hangingChars="100" w:hanging="200"/>
+              <w:rPr>
+                <w:rFonts w:eastAsia="標楷體"/>
+                <w:sz w:val="20"/>
+              </w:rPr>
+            </w:pPr>
+            <w:r>
+              <w:rPr>
+                <w:rFonts w:eastAsia="標楷體"/>
+                <w:sz w:val="20"/>
+              </w:rPr>
+              <w:t>3.</w:t>
+            </w:r>
+            <w:r>
+              <w:rPr>
+                <w:rFonts w:eastAsia="標楷體"/>
+                <w:sz w:val="20"/>
+              </w:rPr>
+              <w:t>所有用具、刀具、砧板、容器、冷凍冷藏庫，應依生、熟食完全區隔。其中刀具及砧板須明顯標示顏色，以區分生、熟食。</w:t>
+            </w:r>
+          </w:p>
+        </w:tc>
+        <w:tc>
+          <w:tcPr>
+            <w:tcW w:w="354" w:type="dxa"/>
+          </w:tcPr>
+          <w:p>
+            <w:pPr>
+              <w:spacing w:line="260" w:lineRule="exact"/>
+              <w:rPr>
+                <w:rFonts w:eastAsia="標楷體"/>
+                <w:sz w:val="20"/>
+              </w:rPr>
+            </w:pPr>
+          </w:p>
+        </w:tc>
+        <w:tc>
+          <w:tcPr>
+            <w:tcW w:w="354" w:type="dxa"/>
+          </w:tcPr>
+          <w:p>
+            <w:pPr>
+              <w:spacing w:line="260" w:lineRule="exact"/>
+              <w:rPr>
+                <w:rFonts w:eastAsia="標楷體"/>
+                <w:sz w:val="20"/>
+              </w:rPr>
+            </w:pPr>
+          </w:p>
+        </w:tc>
+        <w:tc>
+          <w:tcPr>
+            <w:tcW w:w="354" w:type="dxa"/>
+          </w:tcPr>
+          <w:p>
+            <w:pPr>
+              <w:spacing w:line="260" w:lineRule="exact"/>
+              <w:rPr>
+                <w:rFonts w:eastAsia="標楷體"/>
+                <w:sz w:val="20"/>
+              </w:rPr>
+            </w:pPr>
+          </w:p>
+        </w:tc>
+        <w:tc>
+          <w:tcPr>
+            <w:tcW w:w="354" w:type="dxa"/>
+          </w:tcPr>
+          <w:p>
+            <w:pPr>
+              <w:spacing w:line="260" w:lineRule="exact"/>
+              <w:rPr>
+                <w:rFonts w:eastAsia="標楷體"/>
+                <w:sz w:val="20"/>
+              </w:rPr>
+            </w:pPr>
+          </w:p>
+        </w:tc>
+        <w:tc>
+          <w:tcPr>
+            <w:tcW w:w="354" w:type="dxa"/>
+          </w:tcPr>
+          <w:p>
+            <w:pPr>
+              <w:spacing w:line="260" w:lineRule="exact"/>
+              <w:rPr>
+                <w:rFonts w:eastAsia="標楷體"/>
+                <w:sz w:val="20"/>
+              </w:rPr>
+            </w:pPr>
+          </w:p>
+        </w:tc>
+        <w:tc>
+          <w:tcPr>
+            <w:tcW w:w="354" w:type="dxa"/>
+          </w:tcPr>
+          <w:p>
+            <w:pPr>
+              <w:spacing w:line="260" w:lineRule="exact"/>
+              <w:rPr>
+                <w:rFonts w:eastAsia="標楷體"/>
+                <w:sz w:val="20"/>
+              </w:rPr>
+            </w:pPr>
+          </w:p>
+        </w:tc>
+        <w:tc>
+          <w:tcPr>
+            <w:tcW w:w="355" w:type="dxa"/>
+          </w:tcPr>
+          <w:p>
+            <w:pPr>
+              <w:spacing w:line="260" w:lineRule="exact"/>
+              <w:rPr>
+                <w:rFonts w:eastAsia="標楷體"/>
+                <w:sz w:val="20"/>
+              </w:rPr>
+            </w:pPr>
+          </w:p>
+        </w:tc>
+      </w:tr>
+      <w:tr>
+        <w:tblPrEx>
+          <w:tblBorders>
+            <w:insideH w:val="single" w:sz="4" w:space="0" w:color="auto"/>
+            <w:insideV w:val="single" w:sz="4" w:space="0" w:color="auto"/>
+          </w:tblBorders>
+        </w:tblPrEx>
+        <w:trPr>
+          <w:cantSplit/>
+          <w:trHeight w:val="646"/>
+        </w:trPr>
+        <w:tc>
+          <w:tcPr>
+            <w:tcW w:w="508" w:type="dxa"/>
+            <w:gridSpan w:val="2"/>
+            <w:vMerge/>
+          </w:tcPr>
+          <w:p>
+            <w:pPr>
+              <w:spacing w:line="260" w:lineRule="exact"/>
+              <w:rPr>
+                <w:rFonts w:eastAsia="標楷體"/>
+                <w:sz w:val="20"/>
+              </w:rPr>
+            </w:pPr>
+          </w:p>
+        </w:tc>
+        <w:tc>
+          <w:tcPr>
+            <w:tcW w:w="360" w:type="dxa"/>
+            <w:tcBorders>
+              <w:right w:val="nil"/>
+            </w:tcBorders>
+          </w:tcPr>
+          <w:p>
+            <w:pPr>
+              <w:spacing w:line="260" w:lineRule="exact"/>
+              <w:rPr>
+                <w:rFonts w:eastAsia="標楷體"/>
+                <w:sz w:val="20"/>
+              </w:rPr>
+            </w:pPr>
+          </w:p>
+        </w:tc>
+        <w:tc>
+          <w:tcPr>
+            <w:tcW w:w="7482" w:type="dxa"/>
+            <w:gridSpan w:val="3"/>
+            <w:tcBorders>
+              <w:left w:val="nil"/>
+            </w:tcBorders>
+          </w:tcPr>
+          <w:p>
+            <w:pPr>
+              <w:spacing w:line="260" w:lineRule="exact"/>
+              <w:ind w:left="200" w:hangingChars="100" w:hanging="200"/>
+              <w:rPr>
+                <w:rFonts w:eastAsia="標楷體"/>
+                <w:sz w:val="20"/>
+              </w:rPr>
+            </w:pPr>
+            <w:r>
+              <w:rPr>
+                <w:rFonts w:eastAsia="標楷體"/>
+                <w:noProof/>
+                <w:sz w:val="20"/>
+              </w:rPr>
+              <w:pict>
+                <v:shapetype id="_x0000_t202" coordsize="21600,21600" o:spt="202" path="m,l,21600r21600,l21600,xe">
+                  <v:stroke joinstyle="miter"/>
+                  <v:path gradientshapeok="t" o:connecttype="rect"/>
+                </v:shapetype>
+                <v:shape id="Text Box 2" o:spid="_x0000_s1026" type="#_x0000_t202" style="position:absolute;left:0;text-align:left;margin-left:160.1pt;margin-top:37.55pt;width:105.6pt;height:23.8pt;z-index:251657216;visibility:visible;mso-position-horizontal-relative:text;mso-position-vertical-relative:text" o:gfxdata="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" stroked="f">
+                  <v:textbox style="mso-next-textbox:#Text Box 2">
+                    <w:txbxContent>
+                      <w:p>
+                        <w:pPr>
+                          <w:jc w:val="center"/>
+                          <w:rPr>
+                            <w:rFonts w:ascii="標楷體" w:eastAsia="標楷體" w:hAnsi="標楷體" w:cs="標楷體"/>
+                            <w:sz w:val="20"/>
+                          </w:rPr>
+                        </w:pPr>
+                        <w:r>
+                          <w:rPr>
+                            <w:rFonts w:eastAsia="標楷體" w:hint="eastAsia"/>
+                            <w:sz w:val="20"/>
+                          </w:rPr>
+                          <w:t>第</w:t>
+                        </w:r>
+                        <w:r>
+                          <w:rPr>
+                            <w:rFonts w:eastAsia="標楷體" w:hint="eastAsia"/>
+                            <w:sz w:val="20"/>
+                          </w:rPr>
+                          <w:t>1</w:t>
+                        </w:r>
+                        <w:r>
+                          <w:rPr>
+                            <w:rFonts w:eastAsia="標楷體" w:hint="eastAsia"/>
+                            <w:sz w:val="20"/>
+                          </w:rPr>
+                          <w:t>頁，共</w:t>
+                        </w:r>
+                        <w:r>
+                          <w:rPr>
+                            <w:rFonts w:eastAsia="標楷體" w:hint="eastAsia"/>
+                            <w:sz w:val="20"/>
+                          </w:rPr>
+                          <w:t>2</w:t>
+                        </w:r>
+                        <w:r>
+                          <w:rPr>
+                            <w:rFonts w:eastAsia="標楷體" w:hint="eastAsia"/>
+                            <w:sz w:val="20"/>
+                          </w:rPr>
+                          <w:t>頁</w:t>
+                        </w:r>
+                      </w:p>
+                    </w:txbxContent>
+                  </v:textbox>
+                </v:shape>
+              </w:pict>
+            </w:r>
+            <w:r>
+              <w:rPr>
+                <w:rFonts w:eastAsia="標楷體"/>
+                <w:sz w:val="20"/>
+              </w:rPr>
+              <w:t>4.</w:t>
+            </w:r>
+            <w:r>
+              <w:rPr>
+                <w:rFonts w:eastAsia="標楷體"/>
+                <w:sz w:val="20"/>
+              </w:rPr>
+              <w:t>切割不再加熱即食用之食品及水果，必須使用塑膠砧板，每日工作結束前應洗淨消毒，不用時宜側放以保持乾燥。</w:t>
+            </w:r>
+          </w:p>
+        </w:tc>
+        <w:tc>
+          <w:tcPr>
+            <w:tcW w:w="354" w:type="dxa"/>
+          </w:tcPr>
+          <w:p>
+            <w:pPr>
+              <w:spacing w:line="260" w:lineRule="exact"/>
+              <w:rPr>
+                <w:rFonts w:eastAsia="標楷體"/>
+                <w:sz w:val="20"/>
+              </w:rPr>
+            </w:pPr>
+          </w:p>
+        </w:tc>
+        <w:tc>
+          <w:tcPr>
+            <w:tcW w:w="354" w:type="dxa"/>
+          </w:tcPr>
+          <w:p>
+            <w:pPr>
+              <w:spacing w:line="260" w:lineRule="exact"/>
+              <w:rPr>
+                <w:rFonts w:eastAsia="標楷體"/>
+                <w:sz w:val="20"/>
+              </w:rPr>
+            </w:pPr>
+          </w:p>
+        </w:tc>
+        <w:tc>
+          <w:tcPr>
+            <w:tcW w:w="354" w:type="dxa"/>
+          </w:tcPr>
+          <w:p>
+            <w:pPr>
+              <w:spacing w:line="260" w:lineRule="exact"/>
+              <w:rPr>
+                <w:rFonts w:eastAsia="標楷體"/>
+                <w:sz w:val="20"/>
+              </w:rPr>
+            </w:pPr>
+          </w:p>
+        </w:tc>
+        <w:tc>
+          <w:tcPr>
+            <w:tcW w:w="354" w:type="dxa"/>
+          </w:tcPr>
+          <w:p>
+            <w:pPr>
+              <w:spacing w:line="260" w:lineRule="exact"/>
+              <w:rPr>
+                <w:rFonts w:eastAsia="標楷體"/>
+                <w:sz w:val="20"/>
+              </w:rPr>
+            </w:pPr>
+          </w:p>
+        </w:tc>
+        <w:tc>
+          <w:tcPr>
+            <w:tcW w:w="354" w:type="dxa"/>
+          </w:tcPr>
+          <w:p>
+            <w:pPr>
+              <w:spacing w:line="260" w:lineRule="exact"/>
+              <w:rPr>
+                <w:rFonts w:eastAsia="標楷體"/>
+                <w:sz w:val="20"/>
+              </w:rPr>
+            </w:pPr>
+          </w:p>
+        </w:tc>
+        <w:tc>
+          <w:tcPr>
+            <w:tcW w:w="354" w:type="dxa"/>
+          </w:tcPr>
+          <w:p>
+            <w:pPr>
+              <w:spacing w:line="260" w:lineRule="exact"/>
+              <w:rPr>
+                <w:rFonts w:eastAsia="標楷體"/>
+                <w:sz w:val="20"/>
+              </w:rPr>
+            </w:pPr>
+          </w:p>
+        </w:tc>
+        <w:tc>
+          <w:tcPr>
+            <w:tcW w:w="355" w:type="dxa"/>
+          </w:tcPr>
+          <w:p>
+            <w:pPr>
+              <w:spacing w:line="260" w:lineRule="exact"/>
+              <w:rPr>
+                <w:rFonts w:eastAsia="標楷體"/>
+                <w:sz w:val="20"/>
+              </w:rPr>
+            </w:pPr>
+          </w:p>
+        </w:tc>
+      </w:tr>
+      <w:tr>
+        <w:tblPrEx>
+          <w:tblBorders>
+            <w:insideH w:val="single" w:sz="4" w:space="0" w:color="auto"/>
+            <w:insideV w:val="single" w:sz="4" w:space="0" w:color="auto"/>
+          </w:tblBorders>
+        </w:tblPrEx>
+        <w:trPr>
+          <w:cantSplit/>
+          <w:trHeight w:val="696"/>
+        </w:trPr>
+        <w:tc>
+          <w:tcPr>
+            <w:tcW w:w="508" w:type="dxa"/>
+            <w:gridSpan w:val="2"/>
+            <w:vMerge/>
+          </w:tcPr>
+          <w:p>
+            <w:pPr>
+              <w:spacing w:line="260" w:lineRule="exact"/>
+              <w:rPr>
+                <w:rFonts w:eastAsia="標楷體"/>
+                <w:sz w:val="20"/>
+              </w:rPr>
+            </w:pPr>
+          </w:p>
+        </w:tc>
+        <w:tc>
+          <w:tcPr>
+            <w:tcW w:w="360" w:type="dxa"/>
+            <w:tcBorders>
+              <w:right w:val="nil"/>
+            </w:tcBorders>
+          </w:tcPr>
+          <w:p>
+            <w:pPr>
+              <w:spacing w:line="260" w:lineRule="exact"/>
+              <w:rPr>
+                <w:rFonts w:eastAsia="標楷體"/>
+                <w:sz w:val="20"/>
+              </w:rPr>
+            </w:pPr>
+          </w:p>
+        </w:tc>
+        <w:tc>
+          <w:tcPr>
+            <w:tcW w:w="7482" w:type="dxa"/>
+            <w:gridSpan w:val="3"/>
+            <w:tcBorders>
+              <w:left w:val="nil"/>
+            </w:tcBorders>
+          </w:tcPr>
+          <w:p>
+            <w:pPr>
+              <w:spacing w:line="260" w:lineRule="exact"/>
+              <w:ind w:left="200" w:hangingChars="100" w:hanging="200"/>
+              <w:rPr>
+                <w:rFonts w:eastAsia="標楷體"/>
+                <w:sz w:val="20"/>
+              </w:rPr>
+            </w:pPr>
+            <w:r>
+              <w:rPr>
+                <w:rFonts w:eastAsia="標楷體"/>
+                <w:sz w:val="20"/>
+              </w:rPr>
+              <w:t>5.</w:t>
+            </w:r>
+            <w:r>
+              <w:rPr>
+                <w:rFonts w:eastAsia="標楷體"/>
+                <w:sz w:val="20"/>
+              </w:rPr>
+              <w:t>處理必需經加熱再行食用之食品，若使用木質砧板者，應定期刨除砧板之</w:t>
             </w:r>
             <w:proofErr w:type="gramStart"/>
             <w:r>
@@ -7465,7 +8084,7 @@
                 <w:rFonts w:eastAsia="標楷體"/>
                 <w:sz w:val="20"/>
               </w:rPr>
-              <w:t>銹</w:t>
+              <w:t>上層，</w:t>
             </w:r>
             <w:proofErr w:type="gramEnd"/>
             <w:r>
@@ -7473,7 +8092,7 @@
                 <w:rFonts w:eastAsia="標楷體"/>
                 <w:sz w:val="20"/>
               </w:rPr>
-              <w:t>鋼材質舖設。</w:t>
+              <w:t>以避免病原菌滋生。且每日工作結束前應洗淨消毒，不用時宜側放以保持乾燥。</w:t>
             </w:r>
           </w:p>
         </w:tc>
@@ -7636,736 +8255,6 @@
           </w:tcPr>
           <w:p>
             <w:pPr>
-              <w:adjustRightInd w:val="0"/>
-              <w:snapToGrid w:val="0"/>
-              <w:spacing w:line="260" w:lineRule="exact"/>
-              <w:ind w:left="200" w:hangingChars="100" w:hanging="200"/>
-              <w:rPr>
-                <w:rFonts w:eastAsia="標楷體"/>
-                <w:sz w:val="20"/>
-              </w:rPr>
-            </w:pPr>
-            <w:r>
-              <w:rPr>
-                <w:rFonts w:eastAsia="標楷體"/>
-                <w:sz w:val="20"/>
-              </w:rPr>
-              <w:t>3.</w:t>
-            </w:r>
-            <w:r>
-              <w:rPr>
-                <w:rFonts w:eastAsia="標楷體"/>
-                <w:sz w:val="20"/>
-              </w:rPr>
-              <w:t>所有用具、刀具、砧板、容器、冷凍冷藏庫，應依生、熟食完全區隔。其中刀具及砧板須明顯標示顏色，以區分生、熟食。</w:t>
-            </w:r>
-          </w:p>
-        </w:tc>
-        <w:tc>
-          <w:tcPr>
-            <w:tcW w:w="354" w:type="dxa"/>
-          </w:tcPr>
-          <w:p>
-            <w:pPr>
-              <w:spacing w:line="260" w:lineRule="exact"/>
-              <w:rPr>
-                <w:rFonts w:eastAsia="標楷體"/>
-                <w:sz w:val="20"/>
-              </w:rPr>
-            </w:pPr>
-          </w:p>
-        </w:tc>
-        <w:tc>
-          <w:tcPr>
-            <w:tcW w:w="354" w:type="dxa"/>
-          </w:tcPr>
-          <w:p>
-            <w:pPr>
-              <w:spacing w:line="260" w:lineRule="exact"/>
-              <w:rPr>
-                <w:rFonts w:eastAsia="標楷體"/>
-                <w:sz w:val="20"/>
-              </w:rPr>
-            </w:pPr>
-          </w:p>
-        </w:tc>
-        <w:tc>
-          <w:tcPr>
-            <w:tcW w:w="354" w:type="dxa"/>
-          </w:tcPr>
-          <w:p>
-            <w:pPr>
-              <w:spacing w:line="260" w:lineRule="exact"/>
-              <w:rPr>
-                <w:rFonts w:eastAsia="標楷體"/>
-                <w:sz w:val="20"/>
-              </w:rPr>
-            </w:pPr>
-          </w:p>
-        </w:tc>
-        <w:tc>
-          <w:tcPr>
-            <w:tcW w:w="354" w:type="dxa"/>
-          </w:tcPr>
-          <w:p>
-            <w:pPr>
-              <w:spacing w:line="260" w:lineRule="exact"/>
-              <w:rPr>
-                <w:rFonts w:eastAsia="標楷體"/>
-                <w:sz w:val="20"/>
-              </w:rPr>
-            </w:pPr>
-          </w:p>
-        </w:tc>
-        <w:tc>
-          <w:tcPr>
-            <w:tcW w:w="354" w:type="dxa"/>
-          </w:tcPr>
-          <w:p>
-            <w:pPr>
-              <w:spacing w:line="260" w:lineRule="exact"/>
-              <w:rPr>
-                <w:rFonts w:eastAsia="標楷體"/>
-                <w:sz w:val="20"/>
-              </w:rPr>
-            </w:pPr>
-          </w:p>
-        </w:tc>
-        <w:tc>
-          <w:tcPr>
-            <w:tcW w:w="354" w:type="dxa"/>
-          </w:tcPr>
-          <w:p>
-            <w:pPr>
-              <w:spacing w:line="260" w:lineRule="exact"/>
-              <w:rPr>
-                <w:rFonts w:eastAsia="標楷體"/>
-                <w:sz w:val="20"/>
-              </w:rPr>
-            </w:pPr>
-          </w:p>
-        </w:tc>
-        <w:tc>
-          <w:tcPr>
-            <w:tcW w:w="355" w:type="dxa"/>
-          </w:tcPr>
-          <w:p>
-            <w:pPr>
-              <w:spacing w:line="260" w:lineRule="exact"/>
-              <w:rPr>
-                <w:rFonts w:eastAsia="標楷體"/>
-                <w:sz w:val="20"/>
-              </w:rPr>
-            </w:pPr>
-          </w:p>
-        </w:tc>
-      </w:tr>
-      <w:tr>
-        <w:tblPrEx>
-          <w:tblBorders>
-            <w:insideH w:val="single" w:sz="4" w:space="0" w:color="auto"/>
-            <w:insideV w:val="single" w:sz="4" w:space="0" w:color="auto"/>
-          </w:tblBorders>
-        </w:tblPrEx>
-        <w:trPr>
-          <w:cantSplit/>
-        </w:trPr>
-        <w:tc>
-          <w:tcPr>
-            <w:tcW w:w="508" w:type="dxa"/>
-            <w:gridSpan w:val="2"/>
-            <w:vMerge/>
-          </w:tcPr>
-          <w:p>
-            <w:pPr>
-              <w:spacing w:line="260" w:lineRule="exact"/>
-              <w:rPr>
-                <w:rFonts w:eastAsia="標楷體"/>
-                <w:sz w:val="20"/>
-              </w:rPr>
-            </w:pPr>
-          </w:p>
-        </w:tc>
-        <w:tc>
-          <w:tcPr>
-            <w:tcW w:w="360" w:type="dxa"/>
-            <w:tcBorders>
-              <w:right w:val="nil"/>
-            </w:tcBorders>
-          </w:tcPr>
-          <w:p>
-            <w:pPr>
-              <w:spacing w:line="260" w:lineRule="exact"/>
-              <w:rPr>
-                <w:rFonts w:eastAsia="標楷體"/>
-                <w:sz w:val="20"/>
-              </w:rPr>
-            </w:pPr>
-          </w:p>
-        </w:tc>
-        <w:tc>
-          <w:tcPr>
-            <w:tcW w:w="7482" w:type="dxa"/>
-            <w:gridSpan w:val="3"/>
-            <w:tcBorders>
-              <w:left w:val="nil"/>
-            </w:tcBorders>
-          </w:tcPr>
-          <w:p>
-            <w:pPr>
-              <w:spacing w:line="260" w:lineRule="exact"/>
-              <w:ind w:left="200" w:hangingChars="100" w:hanging="200"/>
-              <w:rPr>
-                <w:rFonts w:eastAsia="標楷體"/>
-                <w:sz w:val="20"/>
-              </w:rPr>
-            </w:pPr>
-            <w:r>
-              <w:rPr>
-                <w:rFonts w:eastAsia="標楷體"/>
-                <w:noProof/>
-                <w:sz w:val="20"/>
-              </w:rPr>
-              <mc:AlternateContent>
-                <mc:Choice Requires="wps">
-                  <w:drawing>
-                    <wp:anchor distT="0" distB="0" distL="114300" distR="114300" simplePos="0" relativeHeight="251657216" behindDoc="0" locked="0" layoutInCell="1" allowOverlap="1">
-                      <wp:simplePos x="0" y="0"/>
-                      <wp:positionH relativeFrom="column">
-                        <wp:posOffset>2192020</wp:posOffset>
-                      </wp:positionH>
-                      <wp:positionV relativeFrom="paragraph">
-                        <wp:posOffset>363220</wp:posOffset>
-                      </wp:positionV>
-                      <wp:extent cx="1341120" cy="342900"/>
-                      <wp:effectExtent l="0" t="0" r="0" b="0"/>
-                      <wp:wrapNone/>
-                      <wp:docPr id="2" name="Text Box 2"/>
-                      <wp:cNvGraphicFramePr>
-                        <a:graphicFrameLocks xmlns:a="http://schemas.openxmlformats.org/drawingml/2006/main"/>
-                      </wp:cNvGraphicFramePr>
-                      <a:graphic xmlns:a="http://schemas.openxmlformats.org/drawingml/2006/main">
-                        <a:graphicData uri="http://schemas.microsoft.com/office/word/2010/wordprocessingShape">
-                          <wps:wsp>
-                            <wps:cNvSpPr txBox="1">
-                              <a:spLocks noChangeArrowheads="1"/>
-                            </wps:cNvSpPr>
-                            <wps:spPr bwMode="auto">
-                              <a:xfrm>
-                                <a:off x="0" y="0"/>
-                                <a:ext cx="1341120" cy="342900"/>
-                              </a:xfrm>
-                              <a:prstGeom prst="rect">
-                                <a:avLst/>
-                              </a:prstGeom>
-                              <a:solidFill>
-                                <a:srgbClr val="FFFFFF"/>
-                              </a:solidFill>
-                              <a:ln>
-                                <a:noFill/>
-                              </a:ln>
-                              <a:extLst>
-                                <a:ext uri="{91240B29-F687-4F45-9708-019B960494DF}">
-                                  <a14:hiddenLine xmlns:a14="http://schemas.microsoft.com/office/drawing/2010/main" w="9525">
-                                    <a:solidFill>
-                                      <a:srgbClr val="000000"/>
-                                    </a:solidFill>
-                                    <a:miter lim="800000"/>
-                                    <a:headEnd/>
-                                    <a:tailEnd/>
-                                  </a14:hiddenLine>
-                                </a:ext>
-                              </a:extLst>
-                            </wps:spPr>
-                            <wps:txbx>
-                              <w:txbxContent>
-                                <w:p>
-                                  <w:pPr>
-                                    <w:jc w:val="center"/>
-                                    <w:rPr>
-                                      <w:rFonts w:ascii="標楷體" w:eastAsia="標楷體" w:hAnsi="標楷體" w:cs="標楷體"/>
-                                      <w:sz w:val="20"/>
-                                    </w:rPr>
-                                  </w:pPr>
-                                  <w:r>
-                                    <w:rPr>
-                                      <w:rFonts w:eastAsia="標楷體" w:hint="eastAsia"/>
-                                      <w:sz w:val="20"/>
-                                    </w:rPr>
-                                    <w:t>第</w:t>
-                                  </w:r>
-                                  <w:r>
-                                    <w:rPr>
-                                      <w:rFonts w:eastAsia="標楷體" w:hint="eastAsia"/>
-                                      <w:sz w:val="20"/>
-                                    </w:rPr>
-                                    <w:t>1</w:t>
-                                  </w:r>
-                                  <w:r>
-                                    <w:rPr>
-                                      <w:rFonts w:eastAsia="標楷體" w:hint="eastAsia"/>
-                                      <w:sz w:val="20"/>
-                                    </w:rPr>
-                                    <w:t>頁，共</w:t>
-                                  </w:r>
-                                  <w:r>
-                                    <w:rPr>
-                                      <w:rFonts w:eastAsia="標楷體" w:hint="eastAsia"/>
-                                      <w:sz w:val="20"/>
-                                    </w:rPr>
-                                    <w:t>2</w:t>
-                                  </w:r>
-                                  <w:r>
-                                    <w:rPr>
-                                      <w:rFonts w:eastAsia="標楷體" w:hint="eastAsia"/>
-                                      <w:sz w:val="20"/>
-                                    </w:rPr>
-                                    <w:t>頁</w:t>
-                                  </w:r>
-                                </w:p>
-                              </w:txbxContent>
-                            </wps:txbx>
-                            <wps:bodyPr rot="0" vert="horz" wrap="square" lIns="91440" tIns="45720" rIns="91440" bIns="45720" anchor="t" anchorCtr="0" upright="1">
-                              <a:noAutofit/>
-                            </wps:bodyPr>
-                          </wps:wsp>
-                        </a:graphicData>
-                      </a:graphic>
-                      <wp14:sizeRelH relativeFrom="page">
-                        <wp14:pctWidth>0</wp14:pctWidth>
-                      </wp14:sizeRelH>
-                      <wp14:sizeRelV relativeFrom="page">
-                        <wp14:pctHeight>0</wp14:pctHeight>
-                      </wp14:sizeRelV>
-                    </wp:anchor>
-                  </w:drawing>
-                </mc:Choice>
-                <mc:Fallback xmlns="">
-                  <w:pict>
-                    <v:shapetype id="_x0000_t202" coordsize="21600,21600" o:spt="202" path="m,l,21600r21600,l21600,xe">
-                      <v:stroke joinstyle="miter"/>
-                      <v:path gradientshapeok="t" o:connecttype="rect"/>
-                    </v:shapetype>
-                    <v:shape id="Text Box 2" o:spid="_x0000_s1026" type="#_x0000_t202" style="position:absolute;left:0;text-align:left;margin-left:172.6pt;margin-top:28.6pt;width:105.6pt;height:27pt;z-index:251657216;visibility:visible;mso-wrap-style:square;mso-width-percent:0;mso-height-percent:0;mso-wrap-distance-left:9pt;mso-wrap-distance-top:0;mso-wrap-distance-right:9pt;mso-wrap-distance-bottom:0;mso-position-horizontal:absolute;mso-position-horizontal-relative:text;mso-position-vertical:absolute;mso-position-vertical-relative:text;mso-width-percent:0;mso-height-percent:0;mso-width-relative:page;mso-height-relative:page;v-text-anchor:top" o:gfxdata="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" stroked="f">
-                      <v:textbox>
-                        <w:txbxContent>
-                          <w:p>
-                            <w:pPr>
-                              <w:jc w:val="center"/>
-                              <w:rPr>
-                                <w:rFonts w:ascii="標楷體" w:eastAsia="標楷體" w:hAnsi="標楷體" w:cs="標楷體" w:hint="eastAsia"/>
-                                <w:sz w:val="20"/>
-                              </w:rPr>
-                            </w:pPr>
-                            <w:r>
-                              <w:rPr>
-                                <w:rFonts w:eastAsia="標楷體" w:hint="eastAsia"/>
-                                <w:sz w:val="20"/>
-                              </w:rPr>
-                              <w:t>第</w:t>
-                            </w:r>
-                            <w:r>
-                              <w:rPr>
-                                <w:rFonts w:eastAsia="標楷體" w:hint="eastAsia"/>
-                                <w:sz w:val="20"/>
-                              </w:rPr>
-                              <w:t>1</w:t>
-                            </w:r>
-                            <w:r>
-                              <w:rPr>
-                                <w:rFonts w:eastAsia="標楷體" w:hint="eastAsia"/>
-                                <w:sz w:val="20"/>
-                              </w:rPr>
-                              <w:t>頁，共</w:t>
-                            </w:r>
-                            <w:r>
-                              <w:rPr>
-                                <w:rFonts w:eastAsia="標楷體" w:hint="eastAsia"/>
-                                <w:sz w:val="20"/>
-                              </w:rPr>
-                              <w:t>2</w:t>
-                            </w:r>
-                            <w:r>
-                              <w:rPr>
-                                <w:rFonts w:eastAsia="標楷體" w:hint="eastAsia"/>
-                                <w:sz w:val="20"/>
-                              </w:rPr>
-                              <w:t>頁</w:t>
-                            </w:r>
-                          </w:p>
-                        </w:txbxContent>
-                      </v:textbox>
-                    </v:shape>
-                  </w:pict>
-                </mc:Fallback>
-              </mc:AlternateContent>
-            </w:r>
-            <w:r>
-              <w:rPr>
-                <w:rFonts w:eastAsia="標楷體"/>
-                <w:sz w:val="20"/>
-              </w:rPr>
-              <w:t>4.</w:t>
-            </w:r>
-            <w:r>
-              <w:rPr>
-                <w:rFonts w:eastAsia="標楷體"/>
-                <w:sz w:val="20"/>
-              </w:rPr>
-              <w:t>切割不再加熱即食用之食品及水果，必須使用塑膠砧板，每日工作結束前應洗淨消毒，不用時宜側放以保持乾燥。</w:t>
-            </w:r>
-          </w:p>
-        </w:tc>
-        <w:tc>
-          <w:tcPr>
-            <w:tcW w:w="354" w:type="dxa"/>
-          </w:tcPr>
-          <w:p>
-            <w:pPr>
-              <w:spacing w:line="260" w:lineRule="exact"/>
-              <w:rPr>
-                <w:rFonts w:eastAsia="標楷體"/>
-                <w:sz w:val="20"/>
-              </w:rPr>
-            </w:pPr>
-          </w:p>
-        </w:tc>
-        <w:tc>
-          <w:tcPr>
-            <w:tcW w:w="354" w:type="dxa"/>
-          </w:tcPr>
-          <w:p>
-            <w:pPr>
-              <w:spacing w:line="260" w:lineRule="exact"/>
-              <w:rPr>
-                <w:rFonts w:eastAsia="標楷體"/>
-                <w:sz w:val="20"/>
-              </w:rPr>
-            </w:pPr>
-          </w:p>
-        </w:tc>
-        <w:tc>
-          <w:tcPr>
-            <w:tcW w:w="354" w:type="dxa"/>
-          </w:tcPr>
-          <w:p>
-            <w:pPr>
-              <w:spacing w:line="260" w:lineRule="exact"/>
-              <w:rPr>
-                <w:rFonts w:eastAsia="標楷體"/>
-                <w:sz w:val="20"/>
-              </w:rPr>
-            </w:pPr>
-          </w:p>
-        </w:tc>
-        <w:tc>
-          <w:tcPr>
-            <w:tcW w:w="354" w:type="dxa"/>
-          </w:tcPr>
-          <w:p>
-            <w:pPr>
-              <w:spacing w:line="260" w:lineRule="exact"/>
-              <w:rPr>
-                <w:rFonts w:eastAsia="標楷體"/>
-                <w:sz w:val="20"/>
-              </w:rPr>
-            </w:pPr>
-          </w:p>
-        </w:tc>
-        <w:tc>
-          <w:tcPr>
-            <w:tcW w:w="354" w:type="dxa"/>
-          </w:tcPr>
-          <w:p>
-            <w:pPr>
-              <w:spacing w:line="260" w:lineRule="exact"/>
-              <w:rPr>
-                <w:rFonts w:eastAsia="標楷體"/>
-                <w:sz w:val="20"/>
-              </w:rPr>
-            </w:pPr>
-          </w:p>
-        </w:tc>
-        <w:tc>
-          <w:tcPr>
-            <w:tcW w:w="354" w:type="dxa"/>
-          </w:tcPr>
-          <w:p>
-            <w:pPr>
-              <w:spacing w:line="260" w:lineRule="exact"/>
-              <w:rPr>
-                <w:rFonts w:eastAsia="標楷體"/>
-                <w:sz w:val="20"/>
-              </w:rPr>
-            </w:pPr>
-          </w:p>
-        </w:tc>
-        <w:tc>
-          <w:tcPr>
-            <w:tcW w:w="355" w:type="dxa"/>
-          </w:tcPr>
-          <w:p>
-            <w:pPr>
-              <w:spacing w:line="260" w:lineRule="exact"/>
-              <w:rPr>
-                <w:rFonts w:eastAsia="標楷體"/>
-                <w:sz w:val="20"/>
-              </w:rPr>
-            </w:pPr>
-          </w:p>
-        </w:tc>
-      </w:tr>
-      <w:tr>
-        <w:tblPrEx>
-          <w:tblBorders>
-            <w:insideH w:val="single" w:sz="4" w:space="0" w:color="auto"/>
-            <w:insideV w:val="single" w:sz="4" w:space="0" w:color="auto"/>
-          </w:tblBorders>
-        </w:tblPrEx>
-        <w:trPr>
-          <w:cantSplit/>
-        </w:trPr>
-        <w:tc>
-          <w:tcPr>
-            <w:tcW w:w="508" w:type="dxa"/>
-            <w:gridSpan w:val="2"/>
-            <w:vMerge/>
-          </w:tcPr>
-          <w:p>
-            <w:pPr>
-              <w:spacing w:line="260" w:lineRule="exact"/>
-              <w:rPr>
-                <w:rFonts w:eastAsia="標楷體"/>
-                <w:sz w:val="20"/>
-              </w:rPr>
-            </w:pPr>
-          </w:p>
-        </w:tc>
-        <w:tc>
-          <w:tcPr>
-            <w:tcW w:w="360" w:type="dxa"/>
-            <w:tcBorders>
-              <w:right w:val="nil"/>
-            </w:tcBorders>
-          </w:tcPr>
-          <w:p>
-            <w:pPr>
-              <w:spacing w:line="260" w:lineRule="exact"/>
-              <w:rPr>
-                <w:rFonts w:eastAsia="標楷體"/>
-                <w:sz w:val="20"/>
-              </w:rPr>
-            </w:pPr>
-          </w:p>
-        </w:tc>
-        <w:tc>
-          <w:tcPr>
-            <w:tcW w:w="7482" w:type="dxa"/>
-            <w:gridSpan w:val="3"/>
-            <w:tcBorders>
-              <w:left w:val="nil"/>
-            </w:tcBorders>
-          </w:tcPr>
-          <w:p>
-            <w:pPr>
-              <w:spacing w:line="260" w:lineRule="exact"/>
-              <w:ind w:left="200" w:hangingChars="100" w:hanging="200"/>
-              <w:rPr>
-                <w:rFonts w:eastAsia="標楷體"/>
-                <w:sz w:val="20"/>
-              </w:rPr>
-            </w:pPr>
-            <w:r>
-              <w:rPr>
-                <w:rFonts w:eastAsia="標楷體"/>
-                <w:sz w:val="20"/>
-              </w:rPr>
-              <w:t>5.</w:t>
-            </w:r>
-            <w:r>
-              <w:rPr>
-                <w:rFonts w:eastAsia="標楷體"/>
-                <w:sz w:val="20"/>
-              </w:rPr>
-              <w:t>處理必需經加熱再行食用之食品，若使用木質砧板者，應定期刨除砧板之</w:t>
-            </w:r>
-            <w:proofErr w:type="gramStart"/>
-            <w:r>
-              <w:rPr>
-                <w:rFonts w:eastAsia="標楷體"/>
-                <w:sz w:val="20"/>
-              </w:rPr>
-              <w:t>上層，</w:t>
-            </w:r>
-            <w:proofErr w:type="gramEnd"/>
-            <w:r>
-              <w:rPr>
-                <w:rFonts w:eastAsia="標楷體"/>
-                <w:sz w:val="20"/>
-              </w:rPr>
-              <w:t>以避免病原菌滋生。且每日工作結束前應洗淨消毒，不用時宜側放以保持乾燥。</w:t>
-            </w:r>
-          </w:p>
-        </w:tc>
-        <w:tc>
-          <w:tcPr>
-            <w:tcW w:w="354" w:type="dxa"/>
-          </w:tcPr>
-          <w:p>
-            <w:pPr>
-              <w:spacing w:line="260" w:lineRule="exact"/>
-              <w:rPr>
-                <w:rFonts w:eastAsia="標楷體"/>
-                <w:sz w:val="20"/>
-              </w:rPr>
-            </w:pPr>
-          </w:p>
-        </w:tc>
-        <w:tc>
-          <w:tcPr>
-            <w:tcW w:w="354" w:type="dxa"/>
-          </w:tcPr>
-          <w:p>
-            <w:pPr>
-              <w:spacing w:line="260" w:lineRule="exact"/>
-              <w:rPr>
-                <w:rFonts w:eastAsia="標楷體"/>
-                <w:sz w:val="20"/>
-              </w:rPr>
-            </w:pPr>
-          </w:p>
-        </w:tc>
-        <w:tc>
-          <w:tcPr>
-            <w:tcW w:w="354" w:type="dxa"/>
-          </w:tcPr>
-          <w:p>
-            <w:pPr>
-              <w:spacing w:line="260" w:lineRule="exact"/>
-              <w:rPr>
-                <w:rFonts w:eastAsia="標楷體"/>
-                <w:sz w:val="20"/>
-              </w:rPr>
-            </w:pPr>
-          </w:p>
-        </w:tc>
-        <w:tc>
-          <w:tcPr>
-            <w:tcW w:w="354" w:type="dxa"/>
-          </w:tcPr>
-          <w:p>
-            <w:pPr>
-              <w:spacing w:line="260" w:lineRule="exact"/>
-              <w:rPr>
-                <w:rFonts w:eastAsia="標楷體"/>
-                <w:sz w:val="20"/>
-              </w:rPr>
-            </w:pPr>
-          </w:p>
-        </w:tc>
-        <w:tc>
-          <w:tcPr>
-            <w:tcW w:w="354" w:type="dxa"/>
-          </w:tcPr>
-          <w:p>
-            <w:pPr>
-              <w:spacing w:line="260" w:lineRule="exact"/>
-              <w:rPr>
-                <w:rFonts w:eastAsia="標楷體"/>
-                <w:sz w:val="20"/>
-              </w:rPr>
-            </w:pPr>
-          </w:p>
-        </w:tc>
-        <w:tc>
-          <w:tcPr>
-            <w:tcW w:w="354" w:type="dxa"/>
-          </w:tcPr>
-          <w:p>
-            <w:pPr>
-              <w:spacing w:line="260" w:lineRule="exact"/>
-              <w:rPr>
-                <w:rFonts w:eastAsia="標楷體"/>
-                <w:sz w:val="20"/>
-              </w:rPr>
-            </w:pPr>
-          </w:p>
-        </w:tc>
-        <w:tc>
-          <w:tcPr>
-            <w:tcW w:w="355" w:type="dxa"/>
-          </w:tcPr>
-          <w:p>
-            <w:pPr>
-              <w:spacing w:line="260" w:lineRule="exact"/>
-              <w:rPr>
-                <w:rFonts w:eastAsia="標楷體"/>
-                <w:sz w:val="20"/>
-              </w:rPr>
-            </w:pPr>
-          </w:p>
-        </w:tc>
-      </w:tr>
-      <w:tr>
-        <w:tblPrEx>
-          <w:tblBorders>
-            <w:insideH w:val="single" w:sz="4" w:space="0" w:color="auto"/>
-            <w:insideV w:val="single" w:sz="4" w:space="0" w:color="auto"/>
-          </w:tblBorders>
-        </w:tblPrEx>
-        <w:trPr>
-          <w:cantSplit/>
-        </w:trPr>
-        <w:tc>
-          <w:tcPr>
-            <w:tcW w:w="508" w:type="dxa"/>
-            <w:gridSpan w:val="2"/>
-            <w:vMerge/>
-          </w:tcPr>
-          <w:p>
-            <w:pPr>
-              <w:spacing w:line="260" w:lineRule="exact"/>
-              <w:rPr>
-                <w:rFonts w:eastAsia="標楷體"/>
-                <w:sz w:val="20"/>
-              </w:rPr>
-            </w:pPr>
-          </w:p>
-        </w:tc>
-        <w:tc>
-          <w:tcPr>
-            <w:tcW w:w="360" w:type="dxa"/>
-            <w:tcBorders>
-              <w:right w:val="nil"/>
-            </w:tcBorders>
-          </w:tcPr>
-          <w:p>
-            <w:pPr>
-              <w:spacing w:line="260" w:lineRule="exact"/>
-              <w:rPr>
-                <w:rFonts w:eastAsia="標楷體"/>
-                <w:sz w:val="20"/>
-              </w:rPr>
-            </w:pPr>
-            <w:r>
-              <w:rPr>
-                <w:rFonts w:eastAsia="標楷體"/>
-                <w:sz w:val="20"/>
-              </w:rPr>
-              <w:t>★</w:t>
-            </w:r>
-          </w:p>
-        </w:tc>
-        <w:tc>
-          <w:tcPr>
-            <w:tcW w:w="7482" w:type="dxa"/>
-            <w:gridSpan w:val="3"/>
-            <w:tcBorders>
-              <w:left w:val="nil"/>
-            </w:tcBorders>
-          </w:tcPr>
-          <w:p>
-            <w:pPr>
               <w:spacing w:line="260" w:lineRule="exact"/>
               <w:ind w:left="200" w:hangingChars="100" w:hanging="200"/>
               <w:rPr>
@@ -8421,12 +8310,12 @@
             </w:r>
             <w:smartTag w:uri="urn:schemas-microsoft-com:office:smarttags" w:element="chmetcnv">
               <w:smartTagPr>
+                <w:attr w:name="TCSC" w:val="0"/>
+                <w:attr w:name="NumberType" w:val="1"/>
+                <w:attr w:name="Negative" w:val="False"/>
+                <w:attr w:name="HasSpace" w:val="False"/>
+                <w:attr w:name="SourceValue" w:val="60"/>
                 <w:attr w:name="UnitName" w:val="℃"/>
-                <w:attr w:name="SourceValue" w:val="60"/>
-                <w:attr w:name="HasSpace" w:val="False"/>
-                <w:attr w:name="Negative" w:val="False"/>
-                <w:attr w:name="NumberType" w:val="1"/>
-                <w:attr w:name="TCSC" w:val="0"/>
               </w:smartTagPr>
               <w:r>
                 <w:rPr>
@@ -8452,12 +8341,12 @@
             </w:r>
             <w:smartTag w:uri="urn:schemas-microsoft-com:office:smarttags" w:element="chmetcnv">
               <w:smartTagPr>
+                <w:attr w:name="TCSC" w:val="0"/>
+                <w:attr w:name="NumberType" w:val="1"/>
+                <w:attr w:name="Negative" w:val="False"/>
+                <w:attr w:name="HasSpace" w:val="False"/>
+                <w:attr w:name="SourceValue" w:val="7"/>
                 <w:attr w:name="UnitName" w:val="℃"/>
-                <w:attr w:name="SourceValue" w:val="7"/>
-                <w:attr w:name="HasSpace" w:val="False"/>
-                <w:attr w:name="Negative" w:val="False"/>
-                <w:attr w:name="NumberType" w:val="1"/>
-                <w:attr w:name="TCSC" w:val="0"/>
               </w:smartTagPr>
               <w:r>
                 <w:rPr>
@@ -10590,7 +10479,23 @@
                 <w:rFonts w:eastAsia="標楷體"/>
                 <w:sz w:val="20"/>
               </w:rPr>
-              <w:t>應保持整齊、清潔，加熱保溫用之充填水應每餐更換；非供膳時間槽內應保持</w:t>
+              <w:t>應保持整齊、清潔，加熱保溫用之</w:t>
+            </w:r>
+            <w:proofErr w:type="gramStart"/>
+            <w:r>
+              <w:rPr>
+                <w:rFonts w:eastAsia="標楷體"/>
+                <w:sz w:val="20"/>
+              </w:rPr>
+              <w:t>充填水應每</w:t>
+            </w:r>
+            <w:proofErr w:type="gramEnd"/>
+            <w:r>
+              <w:rPr>
+                <w:rFonts w:eastAsia="標楷體"/>
+                <w:sz w:val="20"/>
+              </w:rPr>
+              <w:t>餐更換；非供膳時間槽內應保持</w:t>
             </w:r>
             <w:proofErr w:type="gramStart"/>
             <w:r>
@@ -12781,12 +12686,12 @@
             </w:r>
             <w:smartTag w:uri="urn:schemas-microsoft-com:office:smarttags" w:element="chmetcnv">
               <w:smartTagPr>
+                <w:attr w:name="TCSC" w:val="0"/>
+                <w:attr w:name="NumberType" w:val="1"/>
+                <w:attr w:name="Negative" w:val="False"/>
+                <w:attr w:name="HasSpace" w:val="False"/>
+                <w:attr w:name="SourceValue" w:val="7"/>
                 <w:attr w:name="UnitName" w:val="℃"/>
-                <w:attr w:name="SourceValue" w:val="7"/>
-                <w:attr w:name="HasSpace" w:val="False"/>
-                <w:attr w:name="Negative" w:val="False"/>
-                <w:attr w:name="NumberType" w:val="1"/>
-                <w:attr w:name="TCSC" w:val="0"/>
               </w:smartTagPr>
               <w:r>
                 <w:rPr>
@@ -14607,184 +14512,66 @@
     <w:p>
       <w:r>
         <w:rPr>
-          <w:rFonts w:hint="eastAsia"/>
           <w:noProof/>
         </w:rPr>
-        <mc:AlternateContent>
-          <mc:Choice Requires="wps">
-            <w:drawing>
-              <wp:anchor distT="0" distB="0" distL="114300" distR="114300" simplePos="0" relativeHeight="251658240" behindDoc="0" locked="0" layoutInCell="1" allowOverlap="1">
-                <wp:simplePos x="0" y="0"/>
-                <wp:positionH relativeFrom="column">
-                  <wp:posOffset>2745105</wp:posOffset>
-                </wp:positionH>
-                <wp:positionV relativeFrom="paragraph">
-                  <wp:posOffset>168910</wp:posOffset>
-                </wp:positionV>
-                <wp:extent cx="1341120" cy="342900"/>
-                <wp:effectExtent l="0" t="0" r="0" b="0"/>
-                <wp:wrapNone/>
-                <wp:docPr id="1" name="Text Box 3"/>
-                <wp:cNvGraphicFramePr>
-                  <a:graphicFrameLocks xmlns:a="http://schemas.openxmlformats.org/drawingml/2006/main"/>
-                </wp:cNvGraphicFramePr>
-                <a:graphic xmlns:a="http://schemas.openxmlformats.org/drawingml/2006/main">
-                  <a:graphicData uri="http://schemas.microsoft.com/office/word/2010/wordprocessingShape">
-                    <wps:wsp>
-                      <wps:cNvSpPr txBox="1">
-                        <a:spLocks noChangeArrowheads="1"/>
-                      </wps:cNvSpPr>
-                      <wps:spPr bwMode="auto">
-                        <a:xfrm>
-                          <a:off x="0" y="0"/>
-                          <a:ext cx="1341120" cy="342900"/>
-                        </a:xfrm>
-                        <a:prstGeom prst="rect">
-                          <a:avLst/>
-                        </a:prstGeom>
-                        <a:solidFill>
-                          <a:srgbClr val="FFFFFF"/>
-                        </a:solidFill>
-                        <a:ln>
-                          <a:noFill/>
-                        </a:ln>
-                        <a:extLst>
-                          <a:ext uri="{91240B29-F687-4F45-9708-019B960494DF}">
-                            <a14:hiddenLine xmlns:a14="http://schemas.microsoft.com/office/drawing/2010/main" w="9525">
-                              <a:solidFill>
-                                <a:srgbClr val="000000"/>
-                              </a:solidFill>
-                              <a:miter lim="800000"/>
-                              <a:headEnd/>
-                              <a:tailEnd/>
-                            </a14:hiddenLine>
-                          </a:ext>
-                        </a:extLst>
-                      </wps:spPr>
-                      <wps:txbx>
-                        <w:txbxContent>
-                          <w:p>
-                            <w:pPr>
-                              <w:jc w:val="center"/>
-                              <w:rPr>
-                                <w:rFonts w:ascii="標楷體" w:eastAsia="標楷體" w:hAnsi="標楷體" w:cs="標楷體"/>
-                                <w:sz w:val="20"/>
-                              </w:rPr>
-                            </w:pPr>
-                            <w:r>
-                              <w:rPr>
-                                <w:rFonts w:eastAsia="標楷體" w:hint="eastAsia"/>
-                                <w:sz w:val="20"/>
-                              </w:rPr>
-                              <w:t>第</w:t>
-                            </w:r>
-                            <w:r>
-                              <w:rPr>
-                                <w:rFonts w:eastAsia="標楷體" w:hint="eastAsia"/>
-                                <w:sz w:val="20"/>
-                              </w:rPr>
-                              <w:t>2</w:t>
-                            </w:r>
-                            <w:r>
-                              <w:rPr>
-                                <w:rFonts w:eastAsia="標楷體" w:hint="eastAsia"/>
-                                <w:sz w:val="20"/>
-                              </w:rPr>
-                              <w:t>頁，共</w:t>
-                            </w:r>
-                            <w:r>
-                              <w:rPr>
-                                <w:rFonts w:eastAsia="標楷體" w:hint="eastAsia"/>
-                                <w:sz w:val="20"/>
-                              </w:rPr>
-                              <w:t>2</w:t>
-                            </w:r>
-                            <w:r>
-                              <w:rPr>
-                                <w:rFonts w:eastAsia="標楷體" w:hint="eastAsia"/>
-                                <w:sz w:val="20"/>
-                              </w:rPr>
-                              <w:t>頁</w:t>
-                            </w:r>
-                          </w:p>
-                        </w:txbxContent>
-                      </wps:txbx>
-                      <wps:bodyPr rot="0" vert="horz" wrap="square" lIns="91440" tIns="45720" rIns="91440" bIns="45720" anchor="t" anchorCtr="0" upright="1">
-                        <a:noAutofit/>
-                      </wps:bodyPr>
-                    </wps:wsp>
-                  </a:graphicData>
-                </a:graphic>
-                <wp14:sizeRelH relativeFrom="page">
-                  <wp14:pctWidth>0</wp14:pctWidth>
-                </wp14:sizeRelH>
-                <wp14:sizeRelV relativeFrom="page">
-                  <wp14:pctHeight>0</wp14:pctHeight>
-                </wp14:sizeRelV>
-              </wp:anchor>
-            </w:drawing>
-          </mc:Choice>
-          <mc:Fallback xmlns="">
-            <w:pict>
-              <v:shape id="Text Box 3" o:spid="_x0000_s1027" type="#_x0000_t202" style="position:absolute;margin-left:216.15pt;margin-top:13.3pt;width:105.6pt;height:27pt;z-index:251658240;visibility:visible;mso-wrap-style:square;mso-width-percent:0;mso-height-percent:0;mso-wrap-distance-left:9pt;mso-wrap-distance-top:0;mso-wrap-distance-right:9pt;mso-wrap-distance-bottom:0;mso-position-horizontal:absolute;mso-position-horizontal-relative:text;mso-position-vertical:absolute;mso-position-vertical-relative:text;mso-width-percent:0;mso-height-percent:0;mso-width-relative:page;mso-height-relative:page;v-text-anchor:top" o:gfxdata="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" stroked="f">
-                <v:textbox>
-                  <w:txbxContent>
-                    <w:p>
-                      <w:pPr>
-                        <w:jc w:val="center"/>
-                        <w:rPr>
-                          <w:rFonts w:ascii="標楷體" w:eastAsia="標楷體" w:hAnsi="標楷體" w:cs="標楷體" w:hint="eastAsia"/>
-                          <w:sz w:val="20"/>
-                        </w:rPr>
-                      </w:pPr>
-                      <w:r>
-                        <w:rPr>
-                          <w:rFonts w:eastAsia="標楷體" w:hint="eastAsia"/>
-                          <w:sz w:val="20"/>
-                        </w:rPr>
-                        <w:t>第</w:t>
-                      </w:r>
-                      <w:r>
-                        <w:rPr>
-                          <w:rFonts w:eastAsia="標楷體" w:hint="eastAsia"/>
-                          <w:sz w:val="20"/>
-                        </w:rPr>
-                        <w:t>2</w:t>
-                      </w:r>
-                      <w:r>
-                        <w:rPr>
-                          <w:rFonts w:eastAsia="標楷體" w:hint="eastAsia"/>
-                          <w:sz w:val="20"/>
-                        </w:rPr>
-                        <w:t>頁，共</w:t>
-                      </w:r>
-                      <w:r>
-                        <w:rPr>
-                          <w:rFonts w:eastAsia="標楷體" w:hint="eastAsia"/>
-                          <w:sz w:val="20"/>
-                        </w:rPr>
-                        <w:t>2</w:t>
-                      </w:r>
-                      <w:r>
-                        <w:rPr>
-                          <w:rFonts w:eastAsia="標楷體" w:hint="eastAsia"/>
-                          <w:sz w:val="20"/>
-                        </w:rPr>
-                        <w:t>頁</w:t>
-                      </w:r>
-                    </w:p>
-                  </w:txbxContent>
-                </v:textbox>
-              </v:shape>
-            </w:pict>
-          </mc:Fallback>
-        </mc:AlternateContent>
+        <w:pict>
+          <v:shape id="Text Box 3" o:spid="_x0000_s1027" type="#_x0000_t202" style="position:absolute;margin-left:216.15pt;margin-top:13.3pt;width:105.6pt;height:27pt;z-index:251658240;visibility:visible;mso-position-horizontal-relative:text;mso-position-vertical-relative:text" o:gfxdata="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" stroked="f">
+            <v:textbox>
+              <w:txbxContent>
+                <w:p>
+                  <w:pPr>
+                    <w:jc w:val="center"/>
+                    <w:rPr>
+                      <w:rFonts w:ascii="標楷體" w:eastAsia="標楷體" w:hAnsi="標楷體" w:cs="標楷體"/>
+                      <w:sz w:val="20"/>
+                    </w:rPr>
+                  </w:pPr>
+                  <w:r>
+                    <w:rPr>
+                      <w:rFonts w:eastAsia="標楷體" w:hint="eastAsia"/>
+                      <w:sz w:val="20"/>
+                    </w:rPr>
+                    <w:t>第</w:t>
+                  </w:r>
+                  <w:r>
+                    <w:rPr>
+                      <w:rFonts w:eastAsia="標楷體" w:hint="eastAsia"/>
+                      <w:sz w:val="20"/>
+                    </w:rPr>
+                    <w:t>2</w:t>
+                  </w:r>
+                  <w:r>
+                    <w:rPr>
+                      <w:rFonts w:eastAsia="標楷體" w:hint="eastAsia"/>
+                      <w:sz w:val="20"/>
+                    </w:rPr>
+                    <w:t>頁，共</w:t>
+                  </w:r>
+                  <w:r>
+                    <w:rPr>
+                      <w:rFonts w:eastAsia="標楷體" w:hint="eastAsia"/>
+                      <w:sz w:val="20"/>
+                    </w:rPr>
+                    <w:t>2</w:t>
+                  </w:r>
+                  <w:r>
+                    <w:rPr>
+                      <w:rFonts w:eastAsia="標楷體" w:hint="eastAsia"/>
+                      <w:sz w:val="20"/>
+                    </w:rPr>
+                    <w:t>頁</w:t>
+                  </w:r>
+                </w:p>
+              </w:txbxContent>
+            </v:textbox>
+          </v:shape>
+        </w:pict>
       </w:r>
     </w:p>
     <w:sectPr>
-      <w:footerReference w:type="even" r:id="rId8"/>
+      <w:footerReference w:type="even" r:id="rId7"/>
       <w:pgSz w:w="11907" w:h="16840" w:code="9"/>
-      <w:pgMar w:top="454" w:right="284" w:bottom="454" w:left="284" w:header="454" w:footer="454" w:gutter="0"/>
+      <w:pgMar w:top="454" w:right="340" w:bottom="454" w:left="510" w:header="454" w:footer="454" w:gutter="0"/>
       <w:cols w:space="425"/>
       <w:docGrid w:type="lines" w:linePitch="360"/>
     </w:sectPr>
@@ -14793,7 +14580,7 @@
 </file>
 
 <file path=word/endnotes.xml><?xml version="1.0" encoding="utf-8"?>
-<w:endnotes xmlns:wpc="http://schemas.microsoft.com/office/word/2010/wordprocessingCanvas" xmlns:mc="http://schemas.openxmlformats.org/markup-compatibility/2006" xmlns:o="urn:schemas-microsoft-com:office:office" xmlns:r="http://schemas.openxmlformats.org/officeDocument/2006/relationships" xmlns:m="http://schemas.openxmlformats.org/officeDocument/2006/math" xmlns:v="urn:schemas-microsoft-com:vml" xmlns:wp14="http://schemas.microsoft.com/office/word/2010/wordprocessingDrawing" xmlns:wp="http://schemas.openxmlformats.org/drawingml/2006/wordprocessingDrawing" xmlns:w10="urn:schemas-microsoft-com:office:word" xmlns:w="http://schemas.openxmlformats.org/wordprocessingml/2006/main" xmlns:w14="http://schemas.microsoft.com/office/word/2010/wordml" xmlns:wpg="http://schemas.microsoft.com/office/word/2010/wordprocessingGroup" xmlns:wpi="http://schemas.microsoft.com/office/word/2010/wordprocessingInk" xmlns:wne="http://schemas.microsoft.com/office/word/2006/wordml" xmlns:wps="http://schemas.microsoft.com/office/word/2010/wordprocessingShape" mc:Ignorable="w14 wp14">
+<w:endnotes xmlns:ve="http://schemas.openxmlformats.org/markup-compatibility/2006" xmlns:o="urn:schemas-microsoft-com:office:office" xmlns:r="http://schemas.openxmlformats.org/officeDocument/2006/relationships" xmlns:m="http://schemas.openxmlformats.org/officeDocument/2006/math" xmlns:v="urn:schemas-microsoft-com:vml" xmlns:wp="http://schemas.openxmlformats.org/drawingml/2006/wordprocessingDrawing" xmlns:w10="urn:schemas-microsoft-com:office:word" xmlns:w="http://schemas.openxmlformats.org/wordprocessingml/2006/main" xmlns:wne="http://schemas.microsoft.com/office/word/2006/wordml">
   <w:endnote w:type="separator" w:id="-1">
     <w:p>
       <w:r>
@@ -14812,7 +14599,7 @@
 </file>
 
 <file path=word/footer1.xml><?xml version="1.0" encoding="utf-8"?>
-<w:ftr xmlns:wpc="http://schemas.microsoft.com/office/word/2010/wordprocessingCanvas" xmlns:mc="http://schemas.openxmlformats.org/markup-compatibility/2006" xmlns:o="urn:schemas-microsoft-com:office:office" xmlns:r="http://schemas.openxmlformats.org/officeDocument/2006/relationships" xmlns:m="http://schemas.openxmlformats.org/officeDocument/2006/math" xmlns:v="urn:schemas-microsoft-com:vml" xmlns:wp14="http://schemas.microsoft.com/office/word/2010/wordprocessingDrawing" xmlns:wp="http://schemas.openxmlformats.org/drawingml/2006/wordprocessingDrawing" xmlns:w10="urn:schemas-microsoft-com:office:word" xmlns:w="http://schemas.openxmlformats.org/wordprocessingml/2006/main" xmlns:w14="http://schemas.microsoft.com/office/word/2010/wordml" xmlns:wpg="http://schemas.microsoft.com/office/word/2010/wordprocessingGroup" xmlns:wpi="http://schemas.microsoft.com/office/word/2010/wordprocessingInk" xmlns:wne="http://schemas.microsoft.com/office/word/2006/wordml" xmlns:wps="http://schemas.microsoft.com/office/word/2010/wordprocessingShape" mc:Ignorable="w14 wp14">
+<w:ftr xmlns:ve="http://schemas.openxmlformats.org/markup-compatibility/2006" xmlns:o="urn:schemas-microsoft-com:office:office" xmlns:r="http://schemas.openxmlformats.org/officeDocument/2006/relationships" xmlns:m="http://schemas.openxmlformats.org/officeDocument/2006/math" xmlns:v="urn:schemas-microsoft-com:vml" xmlns:wp="http://schemas.openxmlformats.org/drawingml/2006/wordprocessingDrawing" xmlns:w10="urn:schemas-microsoft-com:office:word" xmlns:w="http://schemas.openxmlformats.org/wordprocessingml/2006/main" xmlns:wne="http://schemas.microsoft.com/office/word/2006/wordml">
   <w:p>
     <w:pPr>
       <w:pStyle w:val="a5"/>
@@ -14849,7 +14636,7 @@
 </file>
 
 <file path=word/footnotes.xml><?xml version="1.0" encoding="utf-8"?>
-<w:footnotes xmlns:wpc="http://schemas.microsoft.com/office/word/2010/wordprocessingCanvas" xmlns:mc="http://schemas.openxmlformats.org/markup-compatibility/2006" xmlns:o="urn:schemas-microsoft-com:office:office" xmlns:r="http://schemas.openxmlformats.org/officeDocument/2006/relationships" xmlns:m="http://schemas.openxmlformats.org/officeDocument/2006/math" xmlns:v="urn:schemas-microsoft-com:vml" xmlns:wp14="http://schemas.microsoft.com/office/word/2010/wordprocessingDrawing" xmlns:wp="http://schemas.openxmlformats.org/drawingml/2006/wordprocessingDrawing" xmlns:w10="urn:schemas-microsoft-com:office:word" xmlns:w="http://schemas.openxmlformats.org/wordprocessingml/2006/main" xmlns:w14="http://schemas.microsoft.com/office/word/2010/wordml" xmlns:wpg="http://schemas.microsoft.com/office/word/2010/wordprocessingGroup" xmlns:wpi="http://schemas.microsoft.com/office/word/2010/wordprocessingInk" xmlns:wne="http://schemas.microsoft.com/office/word/2006/wordml" xmlns:wps="http://schemas.microsoft.com/office/word/2010/wordprocessingShape" mc:Ignorable="w14 wp14">
+<w:footnotes xmlns:ve="http://schemas.openxmlformats.org/markup-compatibility/2006" xmlns:o="urn:schemas-microsoft-com:office:office" xmlns:r="http://schemas.openxmlformats.org/officeDocument/2006/relationships" xmlns:m="http://schemas.openxmlformats.org/officeDocument/2006/math" xmlns:v="urn:schemas-microsoft-com:vml" xmlns:wp="http://schemas.openxmlformats.org/drawingml/2006/wordprocessingDrawing" xmlns:w10="urn:schemas-microsoft-com:office:word" xmlns:w="http://schemas.openxmlformats.org/wordprocessingml/2006/main" xmlns:wne="http://schemas.microsoft.com/office/word/2006/wordml">
   <w:footnote w:type="separator" w:id="-1">
     <w:p>
       <w:r>
@@ -14868,7 +14655,7 @@
 </file>
 
 <file path=word/numbering.xml><?xml version="1.0" encoding="utf-8"?>
-<w:numbering xmlns:wpc="http://schemas.microsoft.com/office/word/2010/wordprocessingCanvas" xmlns:mc="http://schemas.openxmlformats.org/markup-compatibility/2006" xmlns:o="urn:schemas-microsoft-com:office:office" xmlns:r="http://schemas.openxmlformats.org/officeDocument/2006/relationships" xmlns:m="http://schemas.openxmlformats.org/officeDocument/2006/math" xmlns:v="urn:schemas-microsoft-com:vml" xmlns:wp14="http://schemas.microsoft.com/office/word/2010/wordprocessingDrawing" xmlns:wp="http://schemas.openxmlformats.org/drawingml/2006/wordprocessingDrawing" xmlns:w10="urn:schemas-microsoft-com:office:word" xmlns:w="http://schemas.openxmlformats.org/wordprocessingml/2006/main" xmlns:w14="http://schemas.microsoft.com/office/word/2010/wordml" xmlns:wpg="http://schemas.microsoft.com/office/word/2010/wordprocessingGroup" xmlns:wpi="http://schemas.microsoft.com/office/word/2010/wordprocessingInk" xmlns:wne="http://schemas.microsoft.com/office/word/2006/wordml" xmlns:wps="http://schemas.microsoft.com/office/word/2010/wordprocessingShape" mc:Ignorable="w14 wp14">
+<w:numbering xmlns:ve="http://schemas.openxmlformats.org/markup-compatibility/2006" xmlns:o="urn:schemas-microsoft-com:office:office" xmlns:r="http://schemas.openxmlformats.org/officeDocument/2006/relationships" xmlns:m="http://schemas.openxmlformats.org/officeDocument/2006/math" xmlns:v="urn:schemas-microsoft-com:vml" xmlns:wp="http://schemas.openxmlformats.org/drawingml/2006/wordprocessingDrawing" xmlns:w10="urn:schemas-microsoft-com:office:word" xmlns:w="http://schemas.openxmlformats.org/wordprocessingml/2006/main" xmlns:wne="http://schemas.microsoft.com/office/word/2006/wordml">
   <w:abstractNum w:abstractNumId="0">
     <w:nsid w:val="02A646AF"/>
     <w:multiLevelType w:val="singleLevel"/>
@@ -15632,7 +15419,7 @@
 </file>
 
 <file path=word/styles.xml><?xml version="1.0" encoding="utf-8"?>
-<w:styles xmlns:mc="http://schemas.openxmlformats.org/markup-compatibility/2006" xmlns:r="http://schemas.openxmlformats.org/officeDocument/2006/relationships" xmlns:w="http://schemas.openxmlformats.org/wordprocessingml/2006/main" xmlns:w14="http://schemas.microsoft.com/office/word/2010/wordml" mc:Ignorable="w14">
+<w:styles xmlns:r="http://schemas.openxmlformats.org/officeDocument/2006/relationships" xmlns:w="http://schemas.openxmlformats.org/wordprocessingml/2006/main">
   <w:docDefaults>
     <w:rPrDefault>
       <w:rPr>
@@ -15773,6 +15560,7 @@
   <w:style w:type="paragraph" w:default="1" w:styleId="a">
     <w:name w:val="Normal"/>
     <w:qFormat/>
+    <w:rsid w:val="00AB73D5"/>
     <w:pPr>
       <w:widowControl w:val="0"/>
     </w:pPr>
@@ -15792,6 +15580,7 @@
     <w:uiPriority w:val="99"/>
     <w:semiHidden/>
     <w:unhideWhenUsed/>
+    <w:qFormat/>
     <w:tblPr>
       <w:tblInd w:w="0" w:type="dxa"/>
       <w:tblCellMar>

</xml_diff>